<commit_message>
add lesson on reporting and data types
</commit_message>
<xml_diff>
--- a/Harvard_Data_Mining_for_Business_Fall_2020_Syllabus_Oct11_revision.docx
+++ b/Harvard_Data_Mining_for_Business_Fall_2020_Syllabus_Oct11_revision.docx
@@ -1713,12 +1713,9 @@
       <w:r>
         <w:t xml:space="preserve"> percent of the final grade will be determined by the quality and completeness of a </w:t>
       </w:r>
-      <w:r>
-        <w:t xml:space="preserve">900 to </w:t>
-      </w:r>
       <w:proofErr w:type="gramStart"/>
       <w:r>
-        <w:t>12</w:t>
+        <w:t>900 to 12</w:t>
       </w:r>
       <w:r>
         <w:t>0</w:t>
@@ -3691,23 +3688,39 @@
               </w:numPr>
               <w:ind w:left="232" w:hanging="180"/>
               <w:rPr>
+                <w:strike/>
                 <w:sz w:val="20"/>
                 <w:szCs w:val="20"/>
               </w:rPr>
             </w:pPr>
             <w:r>
               <w:rPr>
+                <w:strike/>
                 <w:sz w:val="20"/>
                 <w:szCs w:val="20"/>
               </w:rPr>
-              <w:t xml:space="preserve">Angela Chow </w:t>
-            </w:r>
-            <w:r>
+              <w:t>Angela Chow Analytics Manager Wayfair</w:t>
+            </w:r>
+          </w:p>
+          <w:p>
+            <w:pPr>
+              <w:pStyle w:val="ListParagraph"/>
+              <w:numPr>
+                <w:ilvl w:val="0"/>
+                <w:numId w:val="12"/>
+              </w:numPr>
+              <w:ind w:left="232" w:hanging="180"/>
               <w:rPr>
                 <w:sz w:val="20"/>
                 <w:szCs w:val="20"/>
               </w:rPr>
-              <w:t>Analytics Manager Wayfair</w:t>
+            </w:pPr>
+            <w:r>
+              <w:rPr>
+                <w:sz w:val="20"/>
+                <w:szCs w:val="20"/>
+              </w:rPr>
+              <w:t xml:space="preserve">Moritz Stellar, </w:t>
             </w:r>
           </w:p>
           <w:p>

</xml_diff>

<commit_message>
add lesson reco engines and ethics
</commit_message>
<xml_diff>
--- a/Harvard_Data_Mining_for_Business_Fall_2020_Syllabus_Oct11_revision.docx
+++ b/Harvard_Data_Mining_for_Business_Fall_2020_Syllabus_Oct11_revision.docx
@@ -3721,6 +3721,13 @@
                 <w:szCs w:val="20"/>
               </w:rPr>
               <w:t xml:space="preserve">Moritz Stellar, </w:t>
+            </w:r>
+            <w:r>
+              <w:rPr>
+                <w:sz w:val="20"/>
+                <w:szCs w:val="20"/>
+              </w:rPr>
+              <w:t>AI Architect, Microsoft</w:t>
             </w:r>
           </w:p>
           <w:p>

</xml_diff>